<commit_message>
Added one new file and modified the existing file
</commit_message>
<xml_diff>
--- a/unable_to_reset_password_for_disabled_user.docx
+++ b/unable_to_reset_password_for_disabled_user.docx
@@ -3,6 +3,13 @@
 <w:document xmlns:wpc="http://schemas.microsoft.com/office/word/2010/wordprocessingCanvas" xmlns:cx="http://schemas.microsoft.com/office/drawing/2014/chartex" xmlns:cx1="http://schemas.microsoft.com/office/drawing/2015/9/8/chartex" xmlns:cx2="http://schemas.microsoft.com/office/drawing/2015/10/21/chartex" xmlns:cx3="http://schemas.microsoft.com/office/drawing/2016/5/9/chartex" xmlns:cx4="http://schemas.microsoft.com/office/drawing/2016/5/10/chartex" xmlns:cx5="http://schemas.microsoft.com/office/drawing/2016/5/11/chartex" xmlns:cx6="http://schemas.microsoft.com/office/drawing/2016/5/12/chartex" xmlns:cx7="http://schemas.microsoft.com/office/drawing/2016/5/13/chartex" xmlns:cx8="http://schemas.microsoft.com/office/drawing/2016/5/14/chartex" xmlns:mc="http://schemas.openxmlformats.org/markup-compatibility/2006" xmlns:aink="http://schemas.microsoft.com/office/drawing/2016/ink" xmlns:am3d="http://schemas.microsoft.com/office/drawing/2017/model3d" xmlns:o="urn:schemas-microsoft-com:office:office" xmlns:r="http://schemas.openxmlformats.org/officeDocument/2006/relationships" xmlns:m="http://schemas.openxmlformats.org/officeDocument/2006/math" xmlns:v="urn:schemas-microsoft-com:vml" xmlns:wp14="http://schemas.microsoft.com/office/word/2010/wordprocessingDrawing" xmlns:wp="http://schemas.openxmlformats.org/drawingml/2006/wordprocessingDrawing" xmlns:w10="urn:schemas-microsoft-com:office:word" xmlns:w="http://schemas.openxmlformats.org/wordprocessingml/2006/main" xmlns:w14="http://schemas.microsoft.com/office/word/2010/wordml" xmlns:w15="http://schemas.microsoft.com/office/word/2012/wordml" xmlns:w16cid="http://schemas.microsoft.com/office/word/2016/wordml/cid" xmlns:w16se="http://schemas.microsoft.com/office/word/2015/wordml/symex" xmlns:wpg="http://schemas.microsoft.com/office/word/2010/wordprocessingGroup" xmlns:wpi="http://schemas.microsoft.com/office/word/2010/wordprocessingInk" xmlns:wne="http://schemas.microsoft.com/office/word/2006/wordml" xmlns:wps="http://schemas.microsoft.com/office/word/2010/wordprocessingShape" mc:Ignorable="w14 w15 w16se w16cid wp14">
   <w:body>
     <w:p>
+      <w:pPr>
+        <w:rPr>
+          <w:rFonts w:ascii="Arial" w:hAnsi="Arial" w:cs="Arial"/>
+          <w:sz w:val="20"/>
+          <w:szCs w:val="20"/>
+        </w:rPr>
+      </w:pPr>
       <w:r>
         <w:rPr>
           <w:rFonts w:ascii="Arial" w:hAnsi="Arial" w:cs="Arial"/>
@@ -14,61 +21,14 @@
     </w:p>
     <w:p>
       <w:r>
-        <w:rPr>
-          <w:noProof/>
-        </w:rPr>
-        <w:drawing>
-          <wp:inline distT="0" distB="0" distL="0" distR="0">
-            <wp:extent cx="3941445" cy="1174750"/>
-            <wp:effectExtent l="0" t="0" r="1905" b="6350"/>
-            <wp:docPr id="1" name="Picture 1" descr="cid:image004.jpg@01D4FF70.8797F590"/>
-            <wp:cNvGraphicFramePr>
-              <a:graphicFrameLocks xmlns:a="http://schemas.openxmlformats.org/drawingml/2006/main" noChangeAspect="1"/>
-            </wp:cNvGraphicFramePr>
-            <a:graphic xmlns:a="http://schemas.openxmlformats.org/drawingml/2006/main">
-              <a:graphicData uri="http://schemas.openxmlformats.org/drawingml/2006/picture">
-                <pic:pic xmlns:pic="http://schemas.openxmlformats.org/drawingml/2006/picture">
-                  <pic:nvPicPr>
-                    <pic:cNvPr id="0" name="Picture 2" descr="cid:image004.jpg@01D4FF70.8797F590"/>
-                    <pic:cNvPicPr>
-                      <a:picLocks noChangeAspect="1" noChangeArrowheads="1"/>
-                    </pic:cNvPicPr>
-                  </pic:nvPicPr>
-                  <pic:blipFill>
-                    <a:blip r:embed="rId7" r:link="rId8">
-                      <a:extLst>
-                        <a:ext uri="{28A0092B-C50C-407E-A947-70E740481C1C}">
-                          <a14:useLocalDpi xmlns:a14="http://schemas.microsoft.com/office/drawing/2010/main" val="0"/>
-                        </a:ext>
-                      </a:extLst>
-                    </a:blip>
-                    <a:srcRect/>
-                    <a:stretch>
-                      <a:fillRect/>
-                    </a:stretch>
-                  </pic:blipFill>
-                  <pic:spPr bwMode="auto">
-                    <a:xfrm>
-                      <a:off x="0" y="0"/>
-                      <a:ext cx="3941445" cy="1174750"/>
-                    </a:xfrm>
-                    <a:prstGeom prst="rect">
-                      <a:avLst/>
-                    </a:prstGeom>
-                    <a:noFill/>
-                    <a:ln>
-                      <a:noFill/>
-                    </a:ln>
-                  </pic:spPr>
-                </pic:pic>
-              </a:graphicData>
-            </a:graphic>
-          </wp:inline>
-        </w:drawing>
+        <w:t>This is for Git Purpose.</w:t>
       </w:r>
+    </w:p>
+    <w:p>
       <w:bookmarkStart w:id="0" w:name="_GoBack"/>
       <w:bookmarkEnd w:id="0"/>
     </w:p>
+    <w:p/>
     <w:p/>
     <w:sectPr>
       <w:pgSz w:w="12240" w:h="15840"/>

</xml_diff>